<commit_message>
Player VS Player Update
</commit_message>
<xml_diff>
--- a/Notes/NEA Project.docx
+++ b/Notes/NEA Project.docx
@@ -1015,6 +1015,9 @@
           <w:r>
             <w:t xml:space="preserve"> It will be a mainly Player vs AI game, where the AI will use algorithms in an attempt to beat the player.</w:t>
           </w:r>
+          <w:r>
+            <w:t xml:space="preserve"> It will be terminal based, which keeps the game lightweight, and allowing for it to be played virtually anywhere.</w:t>
+          </w:r>
         </w:p>
         <w:p/>
         <w:p>
@@ -40664,34 +40667,227 @@
           <w:u w:val="single"/>
         </w:rPr>
       </w:pPr>
-      <w:r>
+    </w:p>
+    <w:p>
+      <w:pPr>
         <w:rPr>
           <w:sz w:val="24"/>
           <w:szCs w:val="24"/>
           <w:u w:val="single"/>
         </w:rPr>
-        <w:t>Testing</w:t>
-      </w:r>
+      </w:pPr>
       <w:r>
         <w:rPr>
           <w:sz w:val="24"/>
           <w:szCs w:val="24"/>
           <w:u w:val="single"/>
         </w:rPr>
-        <w:t>:</w:t>
-      </w:r>
-    </w:p>
-    <w:p>
-      <w:pPr>
+        <w:t>Player taking their turn</w:t>
+      </w:r>
+      <w:r>
         <w:rPr>
           <w:sz w:val="24"/>
           <w:szCs w:val="24"/>
           <w:u w:val="single"/>
         </w:rPr>
-      </w:pPr>
+        <w:t>:</w:t>
+      </w:r>
+    </w:p>
+    <w:p>
       <w:r>
         <w:t>Placeholder</w:t>
       </w:r>
+    </w:p>
+    <w:p/>
+    <w:p>
+      <w:pPr>
+        <w:rPr>
+          <w:sz w:val="24"/>
+          <w:szCs w:val="24"/>
+          <w:u w:val="single"/>
+        </w:rPr>
+      </w:pPr>
+      <w:r>
+        <w:rPr>
+          <w:sz w:val="24"/>
+          <w:szCs w:val="24"/>
+          <w:u w:val="single"/>
+        </w:rPr>
+        <w:t>Dealer</w:t>
+      </w:r>
+      <w:r>
+        <w:rPr>
+          <w:sz w:val="24"/>
+          <w:szCs w:val="24"/>
+          <w:u w:val="single"/>
+        </w:rPr>
+        <w:t xml:space="preserve"> taking </w:t>
+      </w:r>
+      <w:r>
+        <w:rPr>
+          <w:sz w:val="24"/>
+          <w:szCs w:val="24"/>
+          <w:u w:val="single"/>
+        </w:rPr>
+        <w:t xml:space="preserve">its </w:t>
+      </w:r>
+      <w:r>
+        <w:rPr>
+          <w:sz w:val="24"/>
+          <w:szCs w:val="24"/>
+          <w:u w:val="single"/>
+        </w:rPr>
+        <w:t>turn</w:t>
+      </w:r>
+      <w:r>
+        <w:rPr>
+          <w:sz w:val="24"/>
+          <w:szCs w:val="24"/>
+          <w:u w:val="single"/>
+        </w:rPr>
+        <w:t>:</w:t>
+      </w:r>
+    </w:p>
+    <w:p>
+      <w:r>
+        <w:t>Placeholder</w:t>
+      </w:r>
+    </w:p>
+    <w:p/>
+    <w:p>
+      <w:pPr>
+        <w:rPr>
+          <w:sz w:val="24"/>
+          <w:szCs w:val="24"/>
+          <w:u w:val="single"/>
+        </w:rPr>
+      </w:pPr>
+      <w:r>
+        <w:rPr>
+          <w:sz w:val="24"/>
+          <w:szCs w:val="24"/>
+          <w:u w:val="single"/>
+        </w:rPr>
+        <w:t>Player</w:t>
+      </w:r>
+      <w:r>
+        <w:rPr>
+          <w:sz w:val="24"/>
+          <w:szCs w:val="24"/>
+          <w:u w:val="single"/>
+        </w:rPr>
+        <w:t xml:space="preserve"> dying</w:t>
+      </w:r>
+      <w:r>
+        <w:rPr>
+          <w:sz w:val="24"/>
+          <w:szCs w:val="24"/>
+          <w:u w:val="single"/>
+        </w:rPr>
+        <w:t>:</w:t>
+      </w:r>
+    </w:p>
+    <w:p>
+      <w:r>
+        <w:t>Placeholder</w:t>
+      </w:r>
+    </w:p>
+    <w:p/>
+    <w:p>
+      <w:pPr>
+        <w:rPr>
+          <w:sz w:val="24"/>
+          <w:szCs w:val="24"/>
+          <w:u w:val="single"/>
+        </w:rPr>
+      </w:pPr>
+      <w:r>
+        <w:rPr>
+          <w:sz w:val="24"/>
+          <w:szCs w:val="24"/>
+          <w:u w:val="single"/>
+        </w:rPr>
+        <w:t>Dealer</w:t>
+      </w:r>
+      <w:r>
+        <w:rPr>
+          <w:sz w:val="24"/>
+          <w:szCs w:val="24"/>
+          <w:u w:val="single"/>
+        </w:rPr>
+        <w:t xml:space="preserve"> </w:t>
+      </w:r>
+      <w:r>
+        <w:rPr>
+          <w:sz w:val="24"/>
+          <w:szCs w:val="24"/>
+          <w:u w:val="single"/>
+        </w:rPr>
+        <w:t>dying</w:t>
+      </w:r>
+      <w:r>
+        <w:rPr>
+          <w:sz w:val="24"/>
+          <w:szCs w:val="24"/>
+          <w:u w:val="single"/>
+        </w:rPr>
+        <w:t>:</w:t>
+      </w:r>
+    </w:p>
+    <w:p>
+      <w:r>
+        <w:t>Placeholder</w:t>
+      </w:r>
+    </w:p>
+    <w:p/>
+    <w:p>
+      <w:pPr>
+        <w:rPr>
+          <w:sz w:val="24"/>
+          <w:szCs w:val="24"/>
+          <w:u w:val="single"/>
+        </w:rPr>
+      </w:pPr>
+      <w:r>
+        <w:rPr>
+          <w:sz w:val="24"/>
+          <w:szCs w:val="24"/>
+          <w:u w:val="single"/>
+        </w:rPr>
+        <w:t>Full gameplay loop</w:t>
+      </w:r>
+      <w:r>
+        <w:rPr>
+          <w:sz w:val="24"/>
+          <w:szCs w:val="24"/>
+          <w:u w:val="single"/>
+        </w:rPr>
+        <w:t>:</w:t>
+      </w:r>
+    </w:p>
+    <w:p>
+      <w:r>
+        <w:t>Placeholder</w:t>
+      </w:r>
+    </w:p>
+    <w:p/>
+    <w:p>
+      <w:pPr>
+        <w:rPr>
+          <w:sz w:val="24"/>
+          <w:szCs w:val="24"/>
+          <w:u w:val="single"/>
+        </w:rPr>
+      </w:pPr>
+    </w:p>
+    <w:p>
+      <w:pPr>
+        <w:rPr>
+          <w:sz w:val="24"/>
+          <w:szCs w:val="24"/>
+          <w:u w:val="single"/>
+        </w:rPr>
+      </w:pPr>
     </w:p>
     <w:p/>
     <w:sectPr>

</xml_diff>